<commit_message>
Added new files and added content
</commit_message>
<xml_diff>
--- a/CSUF Portal.docx
+++ b/CSUF Portal.docx
@@ -252,15 +252,7 @@
         </w:rPr>
       </w:pPr>
       <w:r>
-        <w:t xml:space="preserve">Type the recipient’s e-mail in the </w:t>
-      </w:r>
-      <w:proofErr w:type="gramStart"/>
-      <w:r>
-        <w:t>To</w:t>
-      </w:r>
-      <w:proofErr w:type="gramEnd"/>
-      <w:r>
-        <w:t xml:space="preserve"> field.</w:t>
+        <w:t>Type the recipient’s e-mail in the To field.</w:t>
       </w:r>
     </w:p>
     <w:p>
@@ -441,6 +433,21 @@
         </w:rPr>
       </w:pPr>
       <w:r>
+        <w:t>Registering, etc. Courses</w:t>
+      </w:r>
+    </w:p>
+    <w:p>
+      <w:pPr>
+        <w:pStyle w:val="ListParagraph"/>
+        <w:numPr>
+          <w:ilvl w:val="1"/>
+          <w:numId w:val="2"/>
+        </w:numPr>
+        <w:rPr>
+          <w:b/>
+        </w:rPr>
+      </w:pPr>
+      <w:r>
         <w:t>Course Catalog</w:t>
       </w:r>
     </w:p>
@@ -456,21 +463,6 @@
         </w:rPr>
       </w:pPr>
       <w:r>
-        <w:t>Registering, etc. Courses</w:t>
-      </w:r>
-    </w:p>
-    <w:p>
-      <w:pPr>
-        <w:pStyle w:val="ListParagraph"/>
-        <w:numPr>
-          <w:ilvl w:val="1"/>
-          <w:numId w:val="2"/>
-        </w:numPr>
-        <w:rPr>
-          <w:b/>
-        </w:rPr>
-      </w:pPr>
-      <w:r>
         <w:t>Getting Unofficial Transcript</w:t>
       </w:r>
     </w:p>
@@ -514,7 +506,13 @@
         </w:rPr>
       </w:pPr>
       <w:r>
-        <w:t>Students can also search for courses by clicking on Class Schedule Search in the CSUF Portal.</w:t>
+        <w:t xml:space="preserve">Students can also </w:t>
+      </w:r>
+      <w:r>
+        <w:t xml:space="preserve">access this page </w:t>
+      </w:r>
+      <w:r>
+        <w:t>by clicking on Class Schedule Search in the CSUF Portal.</w:t>
       </w:r>
     </w:p>
     <w:p>
@@ -597,6 +595,117 @@
       <w:pPr>
         <w:pStyle w:val="ListParagraph"/>
         <w:numPr>
+          <w:ilvl w:val="2"/>
+          <w:numId w:val="2"/>
+        </w:numPr>
+        <w:rPr>
+          <w:b/>
+        </w:rPr>
+      </w:pPr>
+      <w:r>
+        <w:t xml:space="preserve">Any questions relating to course scheduling should be directed to the appropriate department. See the </w:t>
+      </w:r>
+      <w:commentRangeStart w:id="0"/>
+      <w:r>
+        <w:rPr>
+          <w:b/>
+          <w:u w:val="single"/>
+        </w:rPr>
+        <w:t>department pages</w:t>
+      </w:r>
+      <w:r>
+        <w:t xml:space="preserve"> </w:t>
+      </w:r>
+      <w:commentRangeEnd w:id="0"/>
+      <w:r>
+        <w:rPr>
+          <w:rStyle w:val="CommentReference"/>
+        </w:rPr>
+        <w:commentReference w:id="0"/>
+      </w:r>
+      <w:r>
+        <w:t>for more information.</w:t>
+      </w:r>
+    </w:p>
+    <w:p>
+      <w:pPr>
+        <w:pStyle w:val="ListParagraph"/>
+        <w:numPr>
+          <w:ilvl w:val="2"/>
+          <w:numId w:val="2"/>
+        </w:numPr>
+        <w:rPr>
+          <w:b/>
+        </w:rPr>
+      </w:pPr>
+      <w:r>
+        <w:t>For advising questions, direct them to make an appointment with their DSS counselor, academic advisor, and/or major advisor.</w:t>
+      </w:r>
+    </w:p>
+    <w:p>
+      <w:pPr>
+        <w:pStyle w:val="ListParagraph"/>
+        <w:numPr>
+          <w:ilvl w:val="1"/>
+          <w:numId w:val="2"/>
+        </w:numPr>
+        <w:rPr>
+          <w:b/>
+        </w:rPr>
+      </w:pPr>
+      <w:r>
+        <w:t>Click Search.</w:t>
+      </w:r>
+    </w:p>
+    <w:p>
+      <w:pPr>
+        <w:pStyle w:val="ListParagraph"/>
+        <w:numPr>
+          <w:ilvl w:val="1"/>
+          <w:numId w:val="2"/>
+        </w:numPr>
+        <w:rPr>
+          <w:b/>
+        </w:rPr>
+      </w:pPr>
+      <w:r>
+        <w:t>The catalog will try to find sections for the course(s) the student is looking for.</w:t>
+      </w:r>
+    </w:p>
+    <w:p>
+      <w:pPr>
+        <w:pStyle w:val="ListParagraph"/>
+        <w:numPr>
+          <w:ilvl w:val="1"/>
+          <w:numId w:val="2"/>
+        </w:numPr>
+        <w:rPr>
+          <w:b/>
+        </w:rPr>
+      </w:pPr>
+      <w:r>
+        <w:t>If the student would like to register for any of the courses, have them write down or copy the Class Number.</w:t>
+      </w:r>
+    </w:p>
+    <w:p>
+      <w:pPr>
+        <w:pStyle w:val="ListParagraph"/>
+        <w:numPr>
+          <w:ilvl w:val="1"/>
+          <w:numId w:val="2"/>
+        </w:numPr>
+        <w:rPr>
+          <w:b/>
+        </w:rPr>
+      </w:pPr>
+      <w:r>
+        <w:t>To search for waitlisted or closed course sections, uncheck the box that says Show Open Classes Only.</w:t>
+      </w:r>
+    </w:p>
+    <w:p>
+      <w:pPr>
+        <w:pStyle w:val="ListParagraph"/>
+        <w:numPr>
           <w:ilvl w:val="0"/>
           <w:numId w:val="2"/>
         </w:numPr>
@@ -605,58 +714,194 @@
         </w:rPr>
       </w:pPr>
       <w:r>
-        <w:t>Note: DO NOT ACT AS AN ADVISOR FOR THE STUDENT.</w:t>
-      </w:r>
-    </w:p>
-    <w:p>
-      <w:pPr>
-        <w:pStyle w:val="ListParagraph"/>
-        <w:numPr>
-          <w:ilvl w:val="1"/>
-          <w:numId w:val="2"/>
-        </w:numPr>
-        <w:rPr>
-          <w:b/>
-        </w:rPr>
-      </w:pPr>
-      <w:r>
-        <w:t xml:space="preserve">Any questions relating to course scheduling should be directed to the appropriate department. See the </w:t>
-      </w:r>
-      <w:commentRangeStart w:id="0"/>
+        <w:t>To register for courses:</w:t>
+      </w:r>
+    </w:p>
+    <w:p>
+      <w:pPr>
+        <w:pStyle w:val="ListParagraph"/>
+        <w:numPr>
+          <w:ilvl w:val="1"/>
+          <w:numId w:val="2"/>
+        </w:numPr>
+        <w:rPr>
+          <w:b/>
+        </w:rPr>
+      </w:pPr>
+      <w:r>
+        <w:t>There are many ways to register for courses.</w:t>
+      </w:r>
+    </w:p>
+    <w:p>
+      <w:pPr>
+        <w:pStyle w:val="ListParagraph"/>
+        <w:numPr>
+          <w:ilvl w:val="1"/>
+          <w:numId w:val="2"/>
+        </w:numPr>
+        <w:rPr>
+          <w:b/>
+        </w:rPr>
+      </w:pPr>
+      <w:r>
+        <w:t>Click on Enroll tab.</w:t>
+      </w:r>
+    </w:p>
+    <w:p>
+      <w:pPr>
+        <w:pStyle w:val="ListParagraph"/>
+        <w:numPr>
+          <w:ilvl w:val="2"/>
+          <w:numId w:val="2"/>
+        </w:numPr>
+        <w:rPr>
+          <w:b/>
+        </w:rPr>
+      </w:pPr>
+      <w:r>
+        <w:t>Enter the class number then press the</w:t>
+      </w:r>
+      <w:r>
+        <w:t xml:space="preserve"> Enter</w:t>
+      </w:r>
+      <w:r>
+        <w:t xml:space="preserve"> button</w:t>
+      </w:r>
+      <w:r>
+        <w:t>.</w:t>
+      </w:r>
+    </w:p>
+    <w:p>
+      <w:pPr>
+        <w:pStyle w:val="ListParagraph"/>
+        <w:numPr>
+          <w:ilvl w:val="1"/>
+          <w:numId w:val="2"/>
+        </w:numPr>
+        <w:rPr>
+          <w:b/>
+        </w:rPr>
+      </w:pPr>
+      <w:r>
+        <w:t xml:space="preserve">If class </w:t>
+      </w:r>
+      <w:r>
+        <w:t xml:space="preserve">number </w:t>
+      </w:r>
+      <w:r>
+        <w:t>is not known, click on Search.</w:t>
+      </w:r>
+    </w:p>
+    <w:p>
+      <w:pPr>
+        <w:pStyle w:val="ListParagraph"/>
+        <w:numPr>
+          <w:ilvl w:val="2"/>
+          <w:numId w:val="2"/>
+        </w:numPr>
+        <w:rPr>
+          <w:b/>
+        </w:rPr>
+      </w:pPr>
+      <w:r>
+        <w:t xml:space="preserve">Student will be directed to search courses. If you are not sure how to search for courses, review the </w:t>
+      </w:r>
+      <w:commentRangeStart w:id="1"/>
       <w:r>
         <w:rPr>
           <w:b/>
           <w:u w:val="single"/>
         </w:rPr>
-        <w:t>department pages</w:t>
-      </w:r>
-      <w:r>
-        <w:t xml:space="preserve"> </w:t>
-      </w:r>
-      <w:commentRangeEnd w:id="0"/>
+        <w:t>previous</w:t>
+      </w:r>
+      <w:commentRangeEnd w:id="1"/>
       <w:r>
         <w:rPr>
           <w:rStyle w:val="CommentReference"/>
         </w:rPr>
-        <w:commentReference w:id="0"/>
-      </w:r>
-      <w:r>
-        <w:t>for more information.</w:t>
-      </w:r>
-    </w:p>
-    <w:p>
-      <w:pPr>
-        <w:pStyle w:val="ListParagraph"/>
-        <w:numPr>
-          <w:ilvl w:val="1"/>
-          <w:numId w:val="2"/>
-        </w:numPr>
-        <w:rPr>
-          <w:b/>
-        </w:rPr>
-      </w:pPr>
-      <w:r>
-        <w:t>Advising questions should be directed to their DSS counselor and/or major advisor.</w:t>
+        <w:commentReference w:id="1"/>
+      </w:r>
+      <w:r>
+        <w:rPr>
+          <w:b/>
+          <w:u w:val="single"/>
+        </w:rPr>
+        <w:t xml:space="preserve"> section.</w:t>
+      </w:r>
+    </w:p>
+    <w:p>
+      <w:pPr>
+        <w:pStyle w:val="ListParagraph"/>
+        <w:numPr>
+          <w:ilvl w:val="1"/>
+          <w:numId w:val="2"/>
+        </w:numPr>
+        <w:rPr>
+          <w:b/>
+        </w:rPr>
+      </w:pPr>
+      <w:r>
+        <w:t>On the next screen will be information about the course. Click on Next.</w:t>
+      </w:r>
+    </w:p>
+    <w:p>
+      <w:pPr>
+        <w:pStyle w:val="ListParagraph"/>
+        <w:numPr>
+          <w:ilvl w:val="1"/>
+          <w:numId w:val="2"/>
+        </w:numPr>
+        <w:rPr>
+          <w:b/>
+        </w:rPr>
+      </w:pPr>
+      <w:r>
+        <w:t>The course will be placed into the student’s Shopping Cart.</w:t>
+      </w:r>
+    </w:p>
+    <w:p>
+      <w:pPr>
+        <w:pStyle w:val="ListParagraph"/>
+        <w:numPr>
+          <w:ilvl w:val="1"/>
+          <w:numId w:val="2"/>
+        </w:numPr>
+        <w:rPr>
+          <w:b/>
+        </w:rPr>
+      </w:pPr>
+      <w:r>
+        <w:t>Repeat this step until the student has added all their courses to their Shopping Cart.</w:t>
+      </w:r>
+    </w:p>
+    <w:p>
+      <w:pPr>
+        <w:pStyle w:val="ListParagraph"/>
+        <w:numPr>
+          <w:ilvl w:val="1"/>
+          <w:numId w:val="2"/>
+        </w:numPr>
+        <w:rPr>
+          <w:b/>
+        </w:rPr>
+      </w:pPr>
+      <w:r>
+        <w:t>Click on Proceed to Step 2 of 3.</w:t>
+      </w:r>
+    </w:p>
+    <w:p>
+      <w:pPr>
+        <w:pStyle w:val="ListParagraph"/>
+        <w:numPr>
+          <w:ilvl w:val="1"/>
+          <w:numId w:val="2"/>
+        </w:numPr>
+        <w:rPr>
+          <w:b/>
+        </w:rPr>
+      </w:pPr>
+      <w:r>
+        <w:t>Confirm the courses.</w:t>
       </w:r>
     </w:p>
     <w:p>
@@ -671,37 +916,22 @@
         </w:rPr>
       </w:pPr>
       <w:r>
-        <w:t>To register for courses:</w:t>
-      </w:r>
-    </w:p>
-    <w:p>
-      <w:pPr>
-        <w:pStyle w:val="ListParagraph"/>
-        <w:numPr>
-          <w:ilvl w:val="1"/>
-          <w:numId w:val="2"/>
-        </w:numPr>
-        <w:rPr>
-          <w:b/>
-        </w:rPr>
-      </w:pPr>
-      <w:r>
-        <w:t>There are many ways to register for courses.</w:t>
-      </w:r>
-    </w:p>
-    <w:p>
-      <w:pPr>
-        <w:pStyle w:val="ListParagraph"/>
-        <w:numPr>
-          <w:ilvl w:val="1"/>
-          <w:numId w:val="2"/>
-        </w:numPr>
-        <w:rPr>
-          <w:b/>
-        </w:rPr>
-      </w:pPr>
-      <w:r>
-        <w:t>Click on Enroll tab.</w:t>
+        <w:t>Course Catalog:</w:t>
+      </w:r>
+    </w:p>
+    <w:p>
+      <w:pPr>
+        <w:pStyle w:val="ListParagraph"/>
+        <w:numPr>
+          <w:ilvl w:val="1"/>
+          <w:numId w:val="2"/>
+        </w:numPr>
+        <w:rPr>
+          <w:b/>
+        </w:rPr>
+      </w:pPr>
+      <w:r>
+        <w:t>The course catalog shows all the courses that have been scheduled at CSU Fullerton. To view the course catalog:</w:t>
       </w:r>
     </w:p>
     <w:p>
@@ -716,22 +946,7 @@
         </w:rPr>
       </w:pPr>
       <w:r>
-        <w:t>If class number is known, enter the class number and click Enter.</w:t>
-      </w:r>
-    </w:p>
-    <w:p>
-      <w:pPr>
-        <w:pStyle w:val="ListParagraph"/>
-        <w:numPr>
-          <w:ilvl w:val="1"/>
-          <w:numId w:val="2"/>
-        </w:numPr>
-        <w:rPr>
-          <w:b/>
-        </w:rPr>
-      </w:pPr>
-      <w:r>
-        <w:t>If class is not known, click on Search.</w:t>
+        <w:t>Go to Student Center or Click on Class Schedule Search.</w:t>
       </w:r>
     </w:p>
     <w:p>
@@ -746,32 +961,334 @@
         </w:rPr>
       </w:pPr>
       <w:r>
-        <w:t xml:space="preserve">Student will be directed to search courses. If you are not sure how to search for courses, review the </w:t>
-      </w:r>
-      <w:commentRangeStart w:id="1"/>
-      <w:r>
-        <w:rPr>
-          <w:b/>
-          <w:u w:val="single"/>
-        </w:rPr>
-        <w:t>previous</w:t>
-      </w:r>
-      <w:commentRangeEnd w:id="1"/>
+        <w:t>Click the Browse Course Catalog tab.</w:t>
+      </w:r>
+    </w:p>
+    <w:p>
+      <w:pPr>
+        <w:pStyle w:val="ListParagraph"/>
+        <w:numPr>
+          <w:ilvl w:val="2"/>
+          <w:numId w:val="2"/>
+        </w:numPr>
+        <w:rPr>
+          <w:b/>
+        </w:rPr>
+      </w:pPr>
+      <w:r>
+        <w:t>Select the first letter of the department you want to search courses for. For example, if you wa</w:t>
+      </w:r>
+      <w:r>
+        <w:t>n</w:t>
+      </w:r>
+      <w:r>
+        <w:t>t to find a course for English</w:t>
+      </w:r>
+      <w:r>
+        <w:t>, click on ‘</w:t>
+      </w:r>
+      <w:r>
+        <w:t>E</w:t>
+      </w:r>
+      <w:r>
+        <w:t>’.</w:t>
+      </w:r>
+    </w:p>
+    <w:p>
+      <w:pPr>
+        <w:pStyle w:val="ListParagraph"/>
+        <w:numPr>
+          <w:ilvl w:val="2"/>
+          <w:numId w:val="2"/>
+        </w:numPr>
+        <w:rPr>
+          <w:b/>
+        </w:rPr>
+      </w:pPr>
+      <w:r>
+        <w:t>Find the correct department in the list and click on it.</w:t>
+      </w:r>
+    </w:p>
+    <w:p>
+      <w:pPr>
+        <w:pStyle w:val="ListParagraph"/>
+        <w:numPr>
+          <w:ilvl w:val="2"/>
+          <w:numId w:val="2"/>
+        </w:numPr>
+        <w:rPr>
+          <w:b/>
+        </w:rPr>
+      </w:pPr>
+      <w:r>
+        <w:t>A list of course numbers will appear. Note that some courses may not be scheduled in the upcoming semester.</w:t>
+      </w:r>
+    </w:p>
+    <w:p>
+      <w:pPr>
+        <w:pStyle w:val="ListParagraph"/>
+        <w:numPr>
+          <w:ilvl w:val="2"/>
+          <w:numId w:val="2"/>
+        </w:numPr>
+        <w:rPr>
+          <w:b/>
+        </w:rPr>
+      </w:pPr>
+      <w:r>
+        <w:t>To check if a course is scheduled, click on the course.</w:t>
+      </w:r>
+    </w:p>
+    <w:p>
+      <w:pPr>
+        <w:pStyle w:val="ListParagraph"/>
+        <w:numPr>
+          <w:ilvl w:val="2"/>
+          <w:numId w:val="2"/>
+        </w:numPr>
+        <w:rPr>
+          <w:b/>
+        </w:rPr>
+      </w:pPr>
+      <w:r>
+        <w:t xml:space="preserve">Once the course has been clicked, the course description will appear. If the course is scheduled, click on View Class Sections. </w:t>
+      </w:r>
+    </w:p>
+    <w:p>
+      <w:pPr>
+        <w:pStyle w:val="ListParagraph"/>
+        <w:numPr>
+          <w:ilvl w:val="3"/>
+          <w:numId w:val="2"/>
+        </w:numPr>
+        <w:rPr>
+          <w:b/>
+        </w:rPr>
+      </w:pPr>
+      <w:r>
+        <w:t>A list of sections for the course will appear underneath the course description in a section titled Course Schedule.</w:t>
+      </w:r>
+    </w:p>
+    <w:p>
+      <w:pPr>
+        <w:pStyle w:val="ListParagraph"/>
+        <w:numPr>
+          <w:ilvl w:val="2"/>
+          <w:numId w:val="2"/>
+        </w:numPr>
+        <w:rPr>
+          <w:b/>
+        </w:rPr>
+      </w:pPr>
+      <w:commentRangeStart w:id="2"/>
+      <w:r>
+        <w:lastRenderedPageBreak/>
+        <w:t>Check the status of the course.</w:t>
+      </w:r>
+      <w:commentRangeEnd w:id="2"/>
       <w:r>
         <w:rPr>
           <w:rStyle w:val="CommentReference"/>
         </w:rPr>
-        <w:commentReference w:id="1"/>
-      </w:r>
-      <w:r>
-        <w:rPr>
-          <w:b/>
-          <w:u w:val="single"/>
-        </w:rPr>
-        <w:t xml:space="preserve"> section.</w:t>
-      </w:r>
-      <w:bookmarkStart w:id="2" w:name="_GoBack"/>
-      <w:bookmarkEnd w:id="2"/>
+        <w:commentReference w:id="2"/>
+      </w:r>
+    </w:p>
+    <w:p>
+      <w:pPr>
+        <w:pStyle w:val="ListParagraph"/>
+        <w:numPr>
+          <w:ilvl w:val="2"/>
+          <w:numId w:val="2"/>
+        </w:numPr>
+        <w:rPr>
+          <w:b/>
+        </w:rPr>
+      </w:pPr>
+      <w:r>
+        <w:t>Click Select for the course that fits the student’s schedule.</w:t>
+      </w:r>
+    </w:p>
+    <w:p>
+      <w:pPr>
+        <w:pStyle w:val="ListParagraph"/>
+        <w:numPr>
+          <w:ilvl w:val="0"/>
+          <w:numId w:val="2"/>
+        </w:numPr>
+        <w:rPr>
+          <w:b/>
+        </w:rPr>
+      </w:pPr>
+      <w:r>
+        <w:t>Getting Unofficial Transcript</w:t>
+      </w:r>
+    </w:p>
+    <w:p>
+      <w:pPr>
+        <w:pStyle w:val="ListParagraph"/>
+        <w:numPr>
+          <w:ilvl w:val="1"/>
+          <w:numId w:val="2"/>
+        </w:numPr>
+        <w:rPr>
+          <w:b/>
+        </w:rPr>
+      </w:pPr>
+      <w:r>
+        <w:t>Students that need to make a counseling</w:t>
+      </w:r>
+      <w:r>
+        <w:t xml:space="preserve"> appointment</w:t>
+      </w:r>
+      <w:r>
+        <w:t xml:space="preserve"> may need to access or have their unofficial transcript. To get an unofficial transcript:</w:t>
+      </w:r>
+    </w:p>
+    <w:p>
+      <w:pPr>
+        <w:pStyle w:val="ListParagraph"/>
+        <w:numPr>
+          <w:ilvl w:val="2"/>
+          <w:numId w:val="2"/>
+        </w:numPr>
+        <w:rPr>
+          <w:b/>
+        </w:rPr>
+      </w:pPr>
+      <w:r>
+        <w:t>Click on Student Center.</w:t>
+      </w:r>
+    </w:p>
+    <w:p>
+      <w:pPr>
+        <w:pStyle w:val="ListParagraph"/>
+        <w:numPr>
+          <w:ilvl w:val="2"/>
+          <w:numId w:val="2"/>
+        </w:numPr>
+        <w:rPr>
+          <w:b/>
+        </w:rPr>
+      </w:pPr>
+      <w:r>
+        <w:t>Click on My Academics.</w:t>
+      </w:r>
+    </w:p>
+    <w:p>
+      <w:pPr>
+        <w:pStyle w:val="ListParagraph"/>
+        <w:numPr>
+          <w:ilvl w:val="2"/>
+          <w:numId w:val="2"/>
+        </w:numPr>
+        <w:rPr>
+          <w:b/>
+        </w:rPr>
+      </w:pPr>
+      <w:r>
+        <w:t>Click View Transcript.</w:t>
+      </w:r>
+    </w:p>
+    <w:p>
+      <w:pPr>
+        <w:pStyle w:val="ListParagraph"/>
+        <w:numPr>
+          <w:ilvl w:val="2"/>
+          <w:numId w:val="2"/>
+        </w:numPr>
+        <w:rPr>
+          <w:b/>
+        </w:rPr>
+      </w:pPr>
+      <w:r>
+        <w:t>On the next page, click the yellow View Transcript</w:t>
+      </w:r>
+      <w:r>
+        <w:t xml:space="preserve"> button</w:t>
+      </w:r>
+      <w:r>
+        <w:t>.</w:t>
+      </w:r>
+    </w:p>
+    <w:p>
+      <w:pPr>
+        <w:pStyle w:val="ListParagraph"/>
+        <w:numPr>
+          <w:ilvl w:val="2"/>
+          <w:numId w:val="2"/>
+        </w:numPr>
+        <w:rPr>
+          <w:b/>
+        </w:rPr>
+      </w:pPr>
+      <w:r>
+        <w:t>On the next page, Select All</w:t>
+      </w:r>
+      <w:r>
+        <w:t xml:space="preserve"> (Ctrl+A)</w:t>
+      </w:r>
+      <w:r>
+        <w:t xml:space="preserve"> and Copy</w:t>
+      </w:r>
+      <w:r>
+        <w:t xml:space="preserve"> (Ctrl+C)</w:t>
+      </w:r>
+      <w:r>
+        <w:t>.</w:t>
+      </w:r>
+    </w:p>
+    <w:p>
+      <w:pPr>
+        <w:pStyle w:val="ListParagraph"/>
+        <w:numPr>
+          <w:ilvl w:val="2"/>
+          <w:numId w:val="2"/>
+        </w:numPr>
+        <w:rPr>
+          <w:b/>
+        </w:rPr>
+      </w:pPr>
+      <w:r>
+        <w:t>Open a new word document.</w:t>
+      </w:r>
+    </w:p>
+    <w:p>
+      <w:pPr>
+        <w:pStyle w:val="ListParagraph"/>
+        <w:numPr>
+          <w:ilvl w:val="2"/>
+          <w:numId w:val="2"/>
+        </w:numPr>
+        <w:rPr>
+          <w:b/>
+        </w:rPr>
+      </w:pPr>
+      <w:r>
+        <w:t>Paste</w:t>
+      </w:r>
+      <w:r>
+        <w:t xml:space="preserve"> (Ctrl+V)</w:t>
+      </w:r>
+      <w:r>
+        <w:t xml:space="preserve"> the selection onto the word document.</w:t>
+      </w:r>
+    </w:p>
+    <w:p>
+      <w:pPr>
+        <w:pStyle w:val="ListParagraph"/>
+        <w:numPr>
+          <w:ilvl w:val="2"/>
+          <w:numId w:val="2"/>
+        </w:numPr>
+        <w:rPr>
+          <w:b/>
+        </w:rPr>
+      </w:pPr>
+      <w:r>
+        <w:t>Save the file.</w:t>
+      </w:r>
+      <w:bookmarkStart w:id="3" w:name="_GoBack"/>
+      <w:bookmarkEnd w:id="3"/>
     </w:p>
     <w:p>
       <w:pPr>
@@ -801,19 +1318,13 @@
         <w:t xml:space="preserve">Titanium is a web service for courses a student is currently registered in. </w:t>
       </w:r>
       <w:r>
-        <w:t xml:space="preserve">Titanium allows instructors to create a course site. Instructors can upload material and other resources on these websites. </w:t>
-      </w:r>
-      <w:r>
-        <w:t xml:space="preserve">In addition, if you are receiving accessible course materials, you can find them here. </w:t>
-      </w:r>
-      <w:r>
-        <w:t xml:space="preserve">Fully-online courses utilize Titanium. </w:t>
-      </w:r>
-      <w:r>
-        <w:t>Finally, s</w:t>
-      </w:r>
-      <w:r>
-        <w:t>ome courses may not use a Titanium course site.</w:t>
+        <w:t>If</w:t>
+      </w:r>
+      <w:r>
+        <w:t xml:space="preserve"> you are receiving accessible course mat</w:t>
+      </w:r>
+      <w:r>
+        <w:t>erials, you can find them here.</w:t>
       </w:r>
     </w:p>
     <w:p>
@@ -1062,8 +1573,107 @@
         <w:rPr>
           <w:b/>
         </w:rPr>
+        <w:t>More Apps</w:t>
+      </w:r>
+    </w:p>
+    <w:p>
+      <w:pPr>
+        <w:pStyle w:val="ListParagraph"/>
+        <w:numPr>
+          <w:ilvl w:val="0"/>
+          <w:numId w:val="2"/>
+        </w:numPr>
+        <w:rPr>
+          <w:b/>
+        </w:rPr>
+      </w:pPr>
+      <w:r>
+        <w:t>Using More Apps</w:t>
+      </w:r>
+    </w:p>
+    <w:p>
+      <w:pPr>
+        <w:pStyle w:val="ListParagraph"/>
+        <w:numPr>
+          <w:ilvl w:val="1"/>
+          <w:numId w:val="2"/>
+        </w:numPr>
+        <w:rPr>
+          <w:b/>
+        </w:rPr>
+      </w:pPr>
+      <w:r>
+        <w:t>Students can find many services and resources through More Apps.</w:t>
+      </w:r>
+      <w:r>
+        <w:t xml:space="preserve"> To mark an app as a favorite, click on the star button. Students can view their favorites on the Favorites tab.</w:t>
+      </w:r>
+      <w:r>
+        <w:t xml:space="preserve"> Here are a few that </w:t>
+      </w:r>
+      <w:r>
+        <w:t xml:space="preserve">DSS </w:t>
+      </w:r>
+      <w:r>
+        <w:t>students may need the most.</w:t>
+      </w:r>
+    </w:p>
+    <w:p>
+      <w:pPr>
+        <w:pStyle w:val="ListParagraph"/>
+        <w:numPr>
+          <w:ilvl w:val="0"/>
+          <w:numId w:val="2"/>
+        </w:numPr>
+        <w:rPr>
+          <w:b/>
+        </w:rPr>
+      </w:pPr>
+      <w:r>
+        <w:t>Titanable</w:t>
+      </w:r>
+    </w:p>
+    <w:p>
+      <w:pPr>
+        <w:pStyle w:val="ListParagraph"/>
+        <w:numPr>
+          <w:ilvl w:val="1"/>
+          <w:numId w:val="2"/>
+        </w:numPr>
+        <w:rPr>
+          <w:b/>
+        </w:rPr>
+      </w:pPr>
+      <w:r>
         <w:lastRenderedPageBreak/>
-        <w:t>More Apps</w:t>
+        <w:t>Students can access Titanable through the Portal. By clicking on Titanable, they will be redirected to the DSS website. If you do not know how to navigate</w:t>
+      </w:r>
+      <w:r>
+        <w:t xml:space="preserve"> Titanable, </w:t>
+      </w:r>
+      <w:r>
+        <w:t>review</w:t>
+      </w:r>
+      <w:r>
+        <w:t xml:space="preserve"> this </w:t>
+      </w:r>
+      <w:commentRangeStart w:id="4"/>
+      <w:r>
+        <w:rPr>
+          <w:b/>
+          <w:u w:val="single"/>
+        </w:rPr>
+        <w:t>section</w:t>
+      </w:r>
+      <w:commentRangeEnd w:id="4"/>
+      <w:r>
+        <w:rPr>
+          <w:rStyle w:val="CommentReference"/>
+        </w:rPr>
+        <w:commentReference w:id="4"/>
+      </w:r>
+      <w:r>
+        <w:t>.</w:t>
       </w:r>
     </w:p>
     <w:p>
@@ -1078,99 +1688,7 @@
         </w:rPr>
       </w:pPr>
       <w:r>
-        <w:t>Using More Apps</w:t>
-      </w:r>
-    </w:p>
-    <w:p>
-      <w:pPr>
-        <w:pStyle w:val="ListParagraph"/>
-        <w:numPr>
-          <w:ilvl w:val="1"/>
-          <w:numId w:val="2"/>
-        </w:numPr>
-        <w:rPr>
-          <w:b/>
-        </w:rPr>
-      </w:pPr>
-      <w:r>
-        <w:t>Students can find many services and resources through More Apps.</w:t>
-      </w:r>
-      <w:r>
-        <w:t xml:space="preserve"> To mark an app as a favorite, click on the star button. Students can view their favorites on the Favorites tab.</w:t>
-      </w:r>
-      <w:r>
-        <w:t xml:space="preserve"> Here are a few that students may need the most.</w:t>
-      </w:r>
-    </w:p>
-    <w:p>
-      <w:pPr>
-        <w:pStyle w:val="ListParagraph"/>
-        <w:numPr>
-          <w:ilvl w:val="0"/>
-          <w:numId w:val="2"/>
-        </w:numPr>
-        <w:rPr>
-          <w:b/>
-        </w:rPr>
-      </w:pPr>
-      <w:r>
-        <w:t>Titanable</w:t>
-      </w:r>
-    </w:p>
-    <w:p>
-      <w:pPr>
-        <w:pStyle w:val="ListParagraph"/>
-        <w:numPr>
-          <w:ilvl w:val="1"/>
-          <w:numId w:val="2"/>
-        </w:numPr>
-        <w:rPr>
-          <w:b/>
-        </w:rPr>
-      </w:pPr>
-      <w:r>
-        <w:t>Students can access Titanable through the Portal. By clicking on Titanable, they will be redirected to the DSS website. If you do not know how to navigate</w:t>
-      </w:r>
-      <w:r>
-        <w:t xml:space="preserve"> Titanable, check this </w:t>
-      </w:r>
-      <w:commentRangeStart w:id="3"/>
-      <w:r>
-        <w:rPr>
-          <w:b/>
-          <w:u w:val="single"/>
-        </w:rPr>
-        <w:t>section</w:t>
-      </w:r>
-      <w:commentRangeEnd w:id="3"/>
-      <w:r>
-        <w:rPr>
-          <w:rStyle w:val="CommentReference"/>
-        </w:rPr>
-        <w:commentReference w:id="3"/>
-      </w:r>
-      <w:r>
-        <w:t>.</w:t>
-      </w:r>
-    </w:p>
-    <w:p>
-      <w:pPr>
-        <w:pStyle w:val="ListParagraph"/>
-        <w:numPr>
-          <w:ilvl w:val="0"/>
-          <w:numId w:val="2"/>
-        </w:numPr>
-        <w:rPr>
-          <w:b/>
-        </w:rPr>
-      </w:pPr>
-      <w:proofErr w:type="spellStart"/>
-      <w:r>
-        <w:t>TitanCard</w:t>
-      </w:r>
-      <w:proofErr w:type="spellEnd"/>
-      <w:r>
-        <w:t xml:space="preserve"> Deposit (for printing services)</w:t>
+        <w:t>TitanCard Deposit (for printing services)</w:t>
       </w:r>
     </w:p>
     <w:p>
@@ -1286,7 +1804,23 @@
       </w:r>
     </w:p>
   </w:comment>
-  <w:comment w:id="3" w:author="zz-Zuniga, Matthew" w:date="2018-03-14T10:48:00Z" w:initials="zM">
+  <w:comment w:id="2" w:author="zz-Zuniga, Matthew" w:date="2018-03-19T08:38:00Z" w:initials="zM">
+    <w:p>
+      <w:pPr>
+        <w:pStyle w:val="CommentText"/>
+      </w:pPr>
+      <w:r>
+        <w:rPr>
+          <w:rStyle w:val="CommentReference"/>
+        </w:rPr>
+        <w:annotationRef/>
+      </w:r>
+      <w:r>
+        <w:t>Add image of course status legend</w:t>
+      </w:r>
+    </w:p>
+  </w:comment>
+  <w:comment w:id="4" w:author="zz-Zuniga, Matthew" w:date="2018-03-14T10:48:00Z" w:initials="zM">
     <w:p>
       <w:pPr>
         <w:pStyle w:val="CommentText"/>
@@ -1309,6 +1843,7 @@
 <w15:commentsEx xmlns:wpc="http://schemas.microsoft.com/office/word/2010/wordprocessingCanvas" xmlns:cx="http://schemas.microsoft.com/office/drawing/2014/chartex" xmlns:mc="http://schemas.openxmlformats.org/markup-compatibility/2006" xmlns:o="urn:schemas-microsoft-com:office:office" xmlns:r="http://schemas.openxmlformats.org/officeDocument/2006/relationships" xmlns:m="http://schemas.openxmlformats.org/officeDocument/2006/math" xmlns:v="urn:schemas-microsoft-com:vml" xmlns:wp14="http://schemas.microsoft.com/office/word/2010/wordprocessingDrawing" xmlns:wp="http://schemas.openxmlformats.org/drawingml/2006/wordprocessingDrawing" xmlns:w10="urn:schemas-microsoft-com:office:word" xmlns:w="http://schemas.openxmlformats.org/wordprocessingml/2006/main" xmlns:w14="http://schemas.microsoft.com/office/word/2010/wordml" xmlns:w15="http://schemas.microsoft.com/office/word/2012/wordml" xmlns:w16se="http://schemas.microsoft.com/office/word/2015/wordml/symex" xmlns:wpg="http://schemas.microsoft.com/office/word/2010/wordprocessingGroup" xmlns:wpi="http://schemas.microsoft.com/office/word/2010/wordprocessingInk" xmlns:wne="http://schemas.microsoft.com/office/word/2006/wordml" xmlns:wps="http://schemas.microsoft.com/office/word/2010/wordprocessingShape" mc:Ignorable="w14 w15 w16se wp14">
   <w15:commentEx w15:paraId="0EE622BB" w15:done="0"/>
   <w15:commentEx w15:paraId="580C0710" w15:done="0"/>
+  <w15:commentEx w15:paraId="678E1B0D" w15:done="0"/>
   <w15:commentEx w15:paraId="521C6763" w15:done="0"/>
 </w15:commentsEx>
 </file>

</xml_diff>